<commit_message>
add materiais de apoio ás matérias
</commit_message>
<xml_diff>
--- a/matérias/socioemocional/feedback.docx
+++ b/matérias/socioemocional/feedback.docx
@@ -515,11 +515,9 @@
       </w:r>
     </w:p>
     <w:p>
-      <w:proofErr w:type="spellStart"/>
       <w:r>
         <w:t>Rutienny</w:t>
       </w:r>
-      <w:proofErr w:type="spellEnd"/>
       <w:r>
         <w:t xml:space="preserve"> (amig</w:t>
       </w:r>
@@ -554,10 +552,7 @@
     </w:p>
     <w:p>
       <w:r>
-        <w:t xml:space="preserve">O que eu </w:t>
-      </w:r>
-      <w:r>
-        <w:t>faço que prejudica nossa amizade?</w:t>
+        <w:t>O que eu faço que prejudica nossa amizade?</w:t>
       </w:r>
     </w:p>
     <w:p/>
@@ -578,10 +573,7 @@
     </w:p>
     <w:p>
       <w:r>
-        <w:t>“</w:t>
-      </w:r>
-      <w:r>
-        <w:t xml:space="preserve">além da sua clara distância e “desinteresse” em manter conversas por WhatsApp, que muito se dá pela faculdade que você </w:t>
+        <w:t xml:space="preserve">“além da sua clara distância e “desinteresse” em manter conversas por WhatsApp, que muito se dá pela faculdade que você </w:t>
       </w:r>
       <w:proofErr w:type="gramStart"/>
       <w:r>
@@ -703,19 +695,8 @@
       </w:r>
     </w:p>
     <w:p>
-      <w:proofErr w:type="spellStart"/>
-      <w:r>
-        <w:t>Lilli</w:t>
-      </w:r>
-      <w:proofErr w:type="spellEnd"/>
-      <w:r>
-        <w:t xml:space="preserve"> (</w:t>
-      </w:r>
-      <w:r>
-        <w:t>amiga recém conhecida</w:t>
-      </w:r>
-      <w:r>
-        <w:t>).</w:t>
+      <w:r>
+        <w:t>Lilli (amiga recém conhecida).</w:t>
       </w:r>
     </w:p>
     <w:p/>
@@ -759,13 +740,8 @@
       <w:r>
         <w:t xml:space="preserve">“nossa relação foi bem espontânea, se encontrando do nada na rua </w:t>
       </w:r>
-      <w:proofErr w:type="spellStart"/>
-      <w:r>
-        <w:t>kkk</w:t>
-      </w:r>
-      <w:proofErr w:type="spellEnd"/>
-      <w:r>
-        <w:t xml:space="preserve">, mas foi muito honesta. Eu gosto do jeito que você me faz rir e fala de forma descontraída, mas o que mais importa </w:t>
+      <w:r>
+        <w:t xml:space="preserve">kkk, mas foi muito honesta. Eu gosto do jeito que você me faz rir e fala de forma descontraída, mas o que mais importa </w:t>
       </w:r>
       <w:proofErr w:type="gramStart"/>
       <w:r>
@@ -1590,6 +1566,21 @@
 </file>
 
 <file path=customXml/item1.xml><?xml version="1.0" encoding="utf-8"?>
+<p:properties xmlns:p="http://schemas.microsoft.com/office/2006/metadata/properties" xmlns:xsi="http://www.w3.org/2001/XMLSchema-instance" xmlns:pc="http://schemas.microsoft.com/office/infopath/2007/PartnerControls">
+  <documentManagement/>
+</p:properties>
+</file>
+
+<file path=customXml/item2.xml><?xml version="1.0" encoding="utf-8"?>
+<?mso-contentType ?>
+<FormTemplates xmlns="http://schemas.microsoft.com/sharepoint/v3/contenttype/forms">
+  <Display>DocumentLibraryForm</Display>
+  <Edit>DocumentLibraryForm</Edit>
+  <New>DocumentLibraryForm</New>
+</FormTemplates>
+</file>
+
+<file path=customXml/item3.xml><?xml version="1.0" encoding="utf-8"?>
 <ct:contentTypeSchema xmlns:ct="http://schemas.microsoft.com/office/2006/metadata/contentType" xmlns:ma="http://schemas.microsoft.com/office/2006/metadata/properties/metaAttributes" ct:_="" ma:_="" ma:contentTypeName="Document" ma:contentTypeID="0x01010009EF89933107E14B98DA3854C20B7ECD" ma:contentTypeVersion="2" ma:contentTypeDescription="Create a new document." ma:contentTypeScope="" ma:versionID="3632045ec3d85a16496c561d261624a6">
   <xsd:schema xmlns:xsd="http://www.w3.org/2001/XMLSchema" xmlns:xs="http://www.w3.org/2001/XMLSchema" xmlns:p="http://schemas.microsoft.com/office/2006/metadata/properties" xmlns:ns3="745facbe-cf1f-4f63-a905-71b4bf945b82" targetNamespace="http://schemas.microsoft.com/office/2006/metadata/properties" ma:root="true" ma:fieldsID="d594abe3682a2c9e6d927eece1141601" ns3:_="">
     <xsd:import namespace="745facbe-cf1f-4f63-a905-71b4bf945b82"/>
@@ -1721,22 +1712,24 @@
 </ct:contentTypeSchema>
 </file>
 
-<file path=customXml/item2.xml><?xml version="1.0" encoding="utf-8"?>
-<?mso-contentType ?>
-<FormTemplates xmlns="http://schemas.microsoft.com/sharepoint/v3/contenttype/forms">
-  <Display>DocumentLibraryForm</Display>
-  <Edit>DocumentLibraryForm</Edit>
-  <New>DocumentLibraryForm</New>
-</FormTemplates>
+<file path=customXml/itemProps1.xml><?xml version="1.0" encoding="utf-8"?>
+<ds:datastoreItem xmlns:ds="http://schemas.openxmlformats.org/officeDocument/2006/customXml" ds:itemID="{D5C501F4-7176-4A6A-BBC2-4B9DA6E7D56E}">
+  <ds:schemaRefs>
+    <ds:schemaRef ds:uri="http://schemas.microsoft.com/office/2006/metadata/properties"/>
+    <ds:schemaRef ds:uri="http://schemas.microsoft.com/office/infopath/2007/PartnerControls"/>
+  </ds:schemaRefs>
+</ds:datastoreItem>
 </file>
 
-<file path=customXml/item3.xml><?xml version="1.0" encoding="utf-8"?>
-<p:properties xmlns:p="http://schemas.microsoft.com/office/2006/metadata/properties" xmlns:xsi="http://www.w3.org/2001/XMLSchema-instance" xmlns:pc="http://schemas.microsoft.com/office/infopath/2007/PartnerControls">
-  <documentManagement/>
-</p:properties>
+<file path=customXml/itemProps2.xml><?xml version="1.0" encoding="utf-8"?>
+<ds:datastoreItem xmlns:ds="http://schemas.openxmlformats.org/officeDocument/2006/customXml" ds:itemID="{61BEBB83-0866-4255-B582-5FD8C642C54D}">
+  <ds:schemaRefs>
+    <ds:schemaRef ds:uri="http://schemas.microsoft.com/sharepoint/v3/contenttype/forms"/>
+  </ds:schemaRefs>
+</ds:datastoreItem>
 </file>
 
-<file path=customXml/itemProps1.xml><?xml version="1.0" encoding="utf-8"?>
+<file path=customXml/itemProps3.xml><?xml version="1.0" encoding="utf-8"?>
 <ds:datastoreItem xmlns:ds="http://schemas.openxmlformats.org/officeDocument/2006/customXml" ds:itemID="{87B93B9B-4B57-43B4-939A-428AE3503FA5}">
   <ds:schemaRefs>
     <ds:schemaRef ds:uri="http://schemas.microsoft.com/office/2006/metadata/contentType"/>
@@ -1752,21 +1745,4 @@
     <ds:schemaRef ds:uri="http://schemas.microsoft.com/internal/obd"/>
   </ds:schemaRefs>
 </ds:datastoreItem>
-</file>
-
-<file path=customXml/itemProps2.xml><?xml version="1.0" encoding="utf-8"?>
-<ds:datastoreItem xmlns:ds="http://schemas.openxmlformats.org/officeDocument/2006/customXml" ds:itemID="{61BEBB83-0866-4255-B582-5FD8C642C54D}">
-  <ds:schemaRefs>
-    <ds:schemaRef ds:uri="http://schemas.microsoft.com/sharepoint/v3/contenttype/forms"/>
-  </ds:schemaRefs>
-</ds:datastoreItem>
-</file>
-
-<file path=customXml/itemProps3.xml><?xml version="1.0" encoding="utf-8"?>
-<ds:datastoreItem xmlns:ds="http://schemas.openxmlformats.org/officeDocument/2006/customXml" ds:itemID="{D5C501F4-7176-4A6A-BBC2-4B9DA6E7D56E}">
-  <ds:schemaRefs>
-    <ds:schemaRef ds:uri="http://schemas.microsoft.com/office/2006/metadata/properties"/>
-    <ds:schemaRef ds:uri="http://schemas.microsoft.com/office/infopath/2007/PartnerControls"/>
-  </ds:schemaRefs>
-</ds:datastoreItem>
 </file>
</xml_diff>